<commit_message>
Login and Edit subscriber are working
</commit_message>
<xml_diff>
--- a/Prototype/System Message Codes and Info Sent.docx
+++ b/Prototype/System Message Codes and Info Sent.docx
@@ -149,7 +149,7 @@
       </w:tr>
       <w:tr>
         <w:trPr>
-          <w:trHeight w:val="286"/>
+          <w:trHeight w:val="416"/>
         </w:trPr>
         <w:tc>
           <w:tcPr>
@@ -157,14 +157,23 @@
             <w:tcBorders>
               <w:top w:val="single" w:sz="12" w:space="0" w:color="auto"/>
               <w:left w:val="single" w:sz="12" w:space="0" w:color="auto"/>
-            </w:tcBorders>
-          </w:tcPr>
-          <w:p>
-            <w:pPr>
-              <w:bidi w:val="0"/>
-            </w:pPr>
-            <w:r>
-              <w:t>201</w:t>
+              <w:bottom w:val="single" w:sz="12" w:space="0" w:color="auto"/>
+            </w:tcBorders>
+          </w:tcPr>
+          <w:p>
+            <w:pPr>
+              <w:bidi w:val="0"/>
+              <w:rPr>
+                <w:b/>
+                <w:bCs/>
+              </w:rPr>
+            </w:pPr>
+            <w:r>
+              <w:rPr>
+                <w:b/>
+                <w:bCs/>
+              </w:rPr>
+              <w:t>999</w:t>
             </w:r>
           </w:p>
         </w:tc>
@@ -173,14 +182,23 @@
             <w:tcW w:w="2088" w:type="dxa"/>
             <w:tcBorders>
               <w:top w:val="single" w:sz="12" w:space="0" w:color="auto"/>
-            </w:tcBorders>
-          </w:tcPr>
-          <w:p>
-            <w:pPr>
-              <w:bidi w:val="0"/>
-            </w:pPr>
-            <w:r>
-              <w:t>Server-Client</w:t>
+              <w:bottom w:val="single" w:sz="12" w:space="0" w:color="auto"/>
+            </w:tcBorders>
+          </w:tcPr>
+          <w:p>
+            <w:pPr>
+              <w:bidi w:val="0"/>
+              <w:rPr>
+                <w:b/>
+                <w:bCs/>
+              </w:rPr>
+            </w:pPr>
+            <w:r>
+              <w:rPr>
+                <w:b/>
+                <w:bCs/>
+              </w:rPr>
+              <w:t>Client Server</w:t>
             </w:r>
           </w:p>
         </w:tc>
@@ -189,14 +207,23 @@
             <w:tcW w:w="2362" w:type="dxa"/>
             <w:tcBorders>
               <w:top w:val="single" w:sz="12" w:space="0" w:color="auto"/>
-            </w:tcBorders>
-          </w:tcPr>
-          <w:p>
-            <w:pPr>
-              <w:bidi w:val="0"/>
-            </w:pPr>
-            <w:r>
-              <w:t>Subscriber Login</w:t>
+              <w:bottom w:val="single" w:sz="12" w:space="0" w:color="auto"/>
+            </w:tcBorders>
+          </w:tcPr>
+          <w:p>
+            <w:pPr>
+              <w:bidi w:val="0"/>
+              <w:rPr>
+                <w:b/>
+                <w:bCs/>
+              </w:rPr>
+            </w:pPr>
+            <w:r>
+              <w:rPr>
+                <w:b/>
+                <w:bCs/>
+              </w:rPr>
+              <w:t>Disconect</w:t>
             </w:r>
           </w:p>
         </w:tc>
@@ -205,22 +232,26 @@
             <w:tcW w:w="2924" w:type="dxa"/>
             <w:tcBorders>
               <w:top w:val="single" w:sz="12" w:space="0" w:color="auto"/>
-            </w:tcBorders>
-          </w:tcPr>
-          <w:p>
-            <w:pPr>
-              <w:bidi w:val="0"/>
-            </w:pPr>
-            <w:r>
-              <w:t>[username(id</w:t>
-            </w:r>
-            <w:proofErr w:type="gramStart"/>
-            <w:r>
-              <w:t>),password</w:t>
-            </w:r>
-            <w:proofErr w:type="gramEnd"/>
-            <w:r>
-              <w:t>]</w:t>
+              <w:bottom w:val="single" w:sz="12" w:space="0" w:color="auto"/>
+            </w:tcBorders>
+          </w:tcPr>
+          <w:p>
+            <w:pPr>
+              <w:tabs>
+                <w:tab w:val="center" w:pos="1354"/>
+              </w:tabs>
+              <w:bidi w:val="0"/>
+              <w:rPr>
+                <w:b/>
+                <w:bCs/>
+              </w:rPr>
+            </w:pPr>
+            <w:r>
+              <w:rPr>
+                <w:b/>
+                <w:bCs/>
+              </w:rPr>
+              <w:t>WIP (need to be inmplemented in client side)</w:t>
             </w:r>
           </w:p>
         </w:tc>
@@ -229,20 +260,27 @@
             <w:tcW w:w="2882" w:type="dxa"/>
             <w:tcBorders>
               <w:top w:val="single" w:sz="12" w:space="0" w:color="auto"/>
+              <w:bottom w:val="single" w:sz="12" w:space="0" w:color="auto"/>
               <w:right w:val="single" w:sz="12" w:space="0" w:color="auto"/>
             </w:tcBorders>
           </w:tcPr>
           <w:p>
             <w:pPr>
-              <w:bidi w:val="0"/>
-            </w:pPr>
-            <w:proofErr w:type="spellStart"/>
-            <w:r>
-              <w:t>ArrayList</w:t>
-            </w:r>
-            <w:proofErr w:type="spellEnd"/>
-            <w:r>
-              <w:t>&lt;string&gt;</w:t>
+              <w:tabs>
+                <w:tab w:val="center" w:pos="1333"/>
+              </w:tabs>
+              <w:bidi w:val="0"/>
+              <w:rPr>
+                <w:b/>
+                <w:bCs/>
+              </w:rPr>
+            </w:pPr>
+            <w:r>
+              <w:rPr>
+                <w:b/>
+                <w:bCs/>
+              </w:rPr>
+              <w:t>WIP (need to be inmplemented in client side)</w:t>
             </w:r>
           </w:p>
         </w:tc>
@@ -255,6 +293,7 @@
           <w:tcPr>
             <w:tcW w:w="601" w:type="dxa"/>
             <w:tcBorders>
+              <w:top w:val="single" w:sz="12" w:space="0" w:color="auto"/>
               <w:left w:val="single" w:sz="12" w:space="0" w:color="auto"/>
             </w:tcBorders>
           </w:tcPr>
@@ -263,13 +302,16 @@
               <w:bidi w:val="0"/>
             </w:pPr>
             <w:r>
-              <w:t>202</w:t>
+              <w:t>201</w:t>
             </w:r>
           </w:p>
         </w:tc>
         <w:tc>
           <w:tcPr>
             <w:tcW w:w="2088" w:type="dxa"/>
+            <w:tcBorders>
+              <w:top w:val="single" w:sz="12" w:space="0" w:color="auto"/>
+            </w:tcBorders>
           </w:tcPr>
           <w:p>
             <w:pPr>
@@ -283,6 +325,9 @@
         <w:tc>
           <w:tcPr>
             <w:tcW w:w="2362" w:type="dxa"/>
+            <w:tcBorders>
+              <w:top w:val="single" w:sz="12" w:space="0" w:color="auto"/>
+            </w:tcBorders>
           </w:tcPr>
           <w:p>
             <w:pPr>
@@ -296,63 +341,16 @@
         <w:tc>
           <w:tcPr>
             <w:tcW w:w="2924" w:type="dxa"/>
-          </w:tcPr>
-          <w:p>
-            <w:pPr>
-              <w:bidi w:val="0"/>
-              <w:rPr>
-                <w:lang/>
-              </w:rPr>
-            </w:pPr>
-            <w:r>
-              <w:rPr>
-                <w:lang w:val="en"/>
-              </w:rPr>
-              <w:t>S</w:t>
-            </w:r>
-            <w:r>
-              <w:rPr>
-                <w:lang w:val="en"/>
-              </w:rPr>
-              <w:t>uccess</w:t>
-            </w:r>
-            <w:r>
-              <w:rPr>
-                <w:rFonts w:hint="cs"/>
-                <w:rtl/>
-                <w:lang w:val="en"/>
-              </w:rPr>
-              <w:t>:</w:t>
-            </w:r>
-          </w:p>
-          <w:p>
-            <w:pPr>
-              <w:bidi w:val="0"/>
-              <w:rPr>
-                <w:rtl/>
-              </w:rPr>
-            </w:pPr>
-            <w:r>
-              <w:t xml:space="preserve">Subscriber </w:t>
-            </w:r>
-            <w:r>
-              <w:t>details</w:t>
-            </w:r>
-          </w:p>
-          <w:p>
-            <w:pPr>
-              <w:bidi w:val="0"/>
-            </w:pPr>
-            <w:r>
-              <w:t>Fail:</w:t>
-            </w:r>
-          </w:p>
-          <w:p>
-            <w:pPr>
-              <w:bidi w:val="0"/>
-            </w:pPr>
-            <w:r>
-              <w:t>Null</w:t>
+            <w:tcBorders>
+              <w:top w:val="single" w:sz="12" w:space="0" w:color="auto"/>
+            </w:tcBorders>
+          </w:tcPr>
+          <w:p>
+            <w:pPr>
+              <w:bidi w:val="0"/>
+            </w:pPr>
+            <w:r>
+              <w:t>[username(id),password]</w:t>
             </w:r>
           </w:p>
         </w:tc>
@@ -360,6 +358,7 @@
           <w:tcPr>
             <w:tcW w:w="2882" w:type="dxa"/>
             <w:tcBorders>
+              <w:top w:val="single" w:sz="12" w:space="0" w:color="auto"/>
               <w:right w:val="single" w:sz="12" w:space="0" w:color="auto"/>
             </w:tcBorders>
           </w:tcPr>
@@ -367,6 +366,9 @@
             <w:pPr>
               <w:bidi w:val="0"/>
             </w:pPr>
+            <w:r>
+              <w:t>ArrayList&lt;string&gt;</w:t>
+            </w:r>
           </w:p>
         </w:tc>
       </w:tr>
@@ -386,6 +388,120 @@
               <w:bidi w:val="0"/>
             </w:pPr>
             <w:r>
+              <w:t>202</w:t>
+            </w:r>
+          </w:p>
+        </w:tc>
+        <w:tc>
+          <w:tcPr>
+            <w:tcW w:w="2088" w:type="dxa"/>
+          </w:tcPr>
+          <w:p>
+            <w:pPr>
+              <w:bidi w:val="0"/>
+            </w:pPr>
+            <w:r>
+              <w:t>Server-Client</w:t>
+            </w:r>
+          </w:p>
+        </w:tc>
+        <w:tc>
+          <w:tcPr>
+            <w:tcW w:w="2362" w:type="dxa"/>
+          </w:tcPr>
+          <w:p>
+            <w:pPr>
+              <w:bidi w:val="0"/>
+            </w:pPr>
+            <w:r>
+              <w:t>Subscriber Login</w:t>
+            </w:r>
+          </w:p>
+        </w:tc>
+        <w:tc>
+          <w:tcPr>
+            <w:tcW w:w="2924" w:type="dxa"/>
+          </w:tcPr>
+          <w:p>
+            <w:pPr>
+              <w:bidi w:val="0"/>
+            </w:pPr>
+            <w:r>
+              <w:rPr>
+                <w:lang w:val="en"/>
+              </w:rPr>
+              <w:t>Success</w:t>
+            </w:r>
+            <w:r>
+              <w:rPr>
+                <w:rFonts w:hint="cs"/>
+                <w:rtl/>
+                <w:lang w:val="en"/>
+              </w:rPr>
+              <w:t>:</w:t>
+            </w:r>
+          </w:p>
+          <w:p>
+            <w:pPr>
+              <w:bidi w:val="0"/>
+              <w:rPr>
+                <w:rtl/>
+              </w:rPr>
+            </w:pPr>
+            <w:r>
+              <w:t>Subscriber details</w:t>
+            </w:r>
+          </w:p>
+          <w:p>
+            <w:pPr>
+              <w:bidi w:val="0"/>
+            </w:pPr>
+            <w:r>
+              <w:t>Fail:</w:t>
+            </w:r>
+          </w:p>
+          <w:p>
+            <w:pPr>
+              <w:bidi w:val="0"/>
+            </w:pPr>
+            <w:r>
+              <w:t>Null</w:t>
+            </w:r>
+          </w:p>
+        </w:tc>
+        <w:tc>
+          <w:tcPr>
+            <w:tcW w:w="2882" w:type="dxa"/>
+            <w:tcBorders>
+              <w:right w:val="single" w:sz="12" w:space="0" w:color="auto"/>
+            </w:tcBorders>
+          </w:tcPr>
+          <w:p>
+            <w:pPr>
+              <w:bidi w:val="0"/>
+            </w:pPr>
+            <w:r>
+              <w:t>Subscriber class</w:t>
+            </w:r>
+          </w:p>
+        </w:tc>
+      </w:tr>
+      <w:tr>
+        <w:trPr>
+          <w:trHeight w:val="286"/>
+        </w:trPr>
+        <w:tc>
+          <w:tcPr>
+            <w:tcW w:w="601" w:type="dxa"/>
+            <w:tcBorders>
+              <w:left w:val="single" w:sz="12" w:space="0" w:color="auto"/>
+            </w:tcBorders>
+          </w:tcPr>
+          <w:p>
+            <w:pPr>
+              <w:bidi w:val="0"/>
+            </w:pPr>
+            <w:r>
               <w:t>203</w:t>
             </w:r>
           </w:p>
@@ -399,7 +515,7 @@
               <w:bidi w:val="0"/>
             </w:pPr>
             <w:r>
-              <w:t>Server-Client</w:t>
+              <w:t>Client-Server</w:t>
             </w:r>
           </w:p>
         </w:tc>
@@ -412,10 +528,7 @@
               <w:bidi w:val="0"/>
             </w:pPr>
             <w:r>
-              <w:t xml:space="preserve">Edit </w:t>
-            </w:r>
-            <w:r>
-              <w:t>details</w:t>
+              <w:t>Edit details</w:t>
             </w:r>
           </w:p>
         </w:tc>
@@ -428,10 +541,7 @@
               <w:bidi w:val="0"/>
             </w:pPr>
             <w:r>
-              <w:t xml:space="preserve">New </w:t>
-            </w:r>
-            <w:r>
-              <w:t>Subscriber details</w:t>
+              <w:t>New Subscriber details</w:t>
             </w:r>
           </w:p>
         </w:tc>
@@ -481,7 +591,7 @@
               <w:bidi w:val="0"/>
             </w:pPr>
             <w:r>
-              <w:t>Client-Server</w:t>
+              <w:t>Server-Client</w:t>
             </w:r>
           </w:p>
         </w:tc>
@@ -494,10 +604,7 @@
               <w:bidi w:val="0"/>
             </w:pPr>
             <w:r>
-              <w:t xml:space="preserve">Edit </w:t>
-            </w:r>
-            <w:r>
-              <w:t>details</w:t>
+              <w:t>Edit details</w:t>
             </w:r>
           </w:p>
         </w:tc>
@@ -508,9 +615,6 @@
           <w:p>
             <w:pPr>
               <w:bidi w:val="0"/>
-              <w:rPr>
-                <w:lang/>
-              </w:rPr>
             </w:pPr>
             <w:r>
               <w:rPr>
@@ -1385,6 +1489,7 @@
   <w:style w:type="character" w:default="1" w:styleId="a0">
     <w:name w:val="Default Paragraph Font"/>
     <w:uiPriority w:val="1"/>
+    <w:semiHidden/>
     <w:unhideWhenUsed/>
   </w:style>
   <w:style w:type="table" w:default="1" w:styleId="a1">

</xml_diff>

<commit_message>
Updated Message codes and info
</commit_message>
<xml_diff>
--- a/Prototype/System Message Codes and Info Sent.docx
+++ b/Prototype/System Message Codes and Info Sent.docx
@@ -9,8 +9,8 @@
         <w:tblLook w:val="04A0" w:firstRow="1" w:lastRow="0" w:firstColumn="1" w:lastColumn="0" w:noHBand="0" w:noVBand="1"/>
       </w:tblPr>
       <w:tblGrid>
-        <w:gridCol w:w="601"/>
-        <w:gridCol w:w="2088"/>
+        <w:gridCol w:w="780"/>
+        <w:gridCol w:w="1909"/>
         <w:gridCol w:w="2362"/>
         <w:gridCol w:w="2924"/>
         <w:gridCol w:w="2882"/>
@@ -21,25 +21,25 @@
         </w:trPr>
         <w:tc>
           <w:tcPr>
-            <w:tcW w:w="601" w:type="dxa"/>
-            <w:tcBorders>
-              <w:top w:val="single" w:sz="12" w:space="0" w:color="auto"/>
-              <w:left w:val="single" w:sz="12" w:space="0" w:color="auto"/>
-              <w:bottom w:val="single" w:sz="12" w:space="0" w:color="auto"/>
-            </w:tcBorders>
-          </w:tcPr>
-          <w:p>
-            <w:pPr>
-              <w:bidi w:val="0"/>
+            <w:tcW w:w="780" w:type="dxa"/>
+          </w:tcPr>
+          <w:p>
+            <w:pPr>
+              <w:bidi w:val="0"/>
+              <w:jc w:val="center"/>
               <w:rPr>
                 <w:b/>
                 <w:bCs/>
+                <w:sz w:val="32"/>
+                <w:szCs w:val="32"/>
               </w:rPr>
             </w:pPr>
             <w:r>
               <w:rPr>
                 <w:b/>
                 <w:bCs/>
+                <w:sz w:val="32"/>
+                <w:szCs w:val="32"/>
               </w:rPr>
               <w:t>ID</w:t>
             </w:r>
@@ -47,24 +47,25 @@
         </w:tc>
         <w:tc>
           <w:tcPr>
-            <w:tcW w:w="2088" w:type="dxa"/>
-            <w:tcBorders>
-              <w:top w:val="single" w:sz="12" w:space="0" w:color="auto"/>
-              <w:bottom w:val="single" w:sz="12" w:space="0" w:color="auto"/>
-            </w:tcBorders>
-          </w:tcPr>
-          <w:p>
-            <w:pPr>
-              <w:bidi w:val="0"/>
+            <w:tcW w:w="1909" w:type="dxa"/>
+          </w:tcPr>
+          <w:p>
+            <w:pPr>
+              <w:bidi w:val="0"/>
+              <w:jc w:val="center"/>
               <w:rPr>
                 <w:b/>
                 <w:bCs/>
+                <w:sz w:val="32"/>
+                <w:szCs w:val="32"/>
               </w:rPr>
             </w:pPr>
             <w:r>
               <w:rPr>
                 <w:b/>
                 <w:bCs/>
+                <w:sz w:val="32"/>
+                <w:szCs w:val="32"/>
               </w:rPr>
               <w:t>Sender-Receiver</w:t>
             </w:r>
@@ -73,23 +74,24 @@
         <w:tc>
           <w:tcPr>
             <w:tcW w:w="2362" w:type="dxa"/>
-            <w:tcBorders>
-              <w:top w:val="single" w:sz="12" w:space="0" w:color="auto"/>
-              <w:bottom w:val="single" w:sz="12" w:space="0" w:color="auto"/>
-            </w:tcBorders>
-          </w:tcPr>
-          <w:p>
-            <w:pPr>
-              <w:bidi w:val="0"/>
+          </w:tcPr>
+          <w:p>
+            <w:pPr>
+              <w:bidi w:val="0"/>
+              <w:jc w:val="center"/>
               <w:rPr>
                 <w:b/>
                 <w:bCs/>
+                <w:sz w:val="32"/>
+                <w:szCs w:val="32"/>
               </w:rPr>
             </w:pPr>
             <w:r>
               <w:rPr>
                 <w:b/>
                 <w:bCs/>
+                <w:sz w:val="32"/>
+                <w:szCs w:val="32"/>
               </w:rPr>
               <w:t>Message Title</w:t>
             </w:r>
@@ -98,23 +100,24 @@
         <w:tc>
           <w:tcPr>
             <w:tcW w:w="2924" w:type="dxa"/>
-            <w:tcBorders>
-              <w:top w:val="single" w:sz="12" w:space="0" w:color="auto"/>
-              <w:bottom w:val="single" w:sz="12" w:space="0" w:color="auto"/>
-            </w:tcBorders>
-          </w:tcPr>
-          <w:p>
-            <w:pPr>
-              <w:bidi w:val="0"/>
+          </w:tcPr>
+          <w:p>
+            <w:pPr>
+              <w:bidi w:val="0"/>
+              <w:jc w:val="center"/>
               <w:rPr>
                 <w:b/>
                 <w:bCs/>
+                <w:sz w:val="32"/>
+                <w:szCs w:val="32"/>
               </w:rPr>
             </w:pPr>
             <w:r>
               <w:rPr>
                 <w:b/>
                 <w:bCs/>
+                <w:sz w:val="32"/>
+                <w:szCs w:val="32"/>
               </w:rPr>
               <w:t>Message Content</w:t>
             </w:r>
@@ -123,24 +126,24 @@
         <w:tc>
           <w:tcPr>
             <w:tcW w:w="2882" w:type="dxa"/>
-            <w:tcBorders>
-              <w:top w:val="single" w:sz="12" w:space="0" w:color="auto"/>
-              <w:bottom w:val="single" w:sz="12" w:space="0" w:color="auto"/>
-              <w:right w:val="single" w:sz="12" w:space="0" w:color="auto"/>
-            </w:tcBorders>
-          </w:tcPr>
-          <w:p>
-            <w:pPr>
-              <w:bidi w:val="0"/>
+          </w:tcPr>
+          <w:p>
+            <w:pPr>
+              <w:bidi w:val="0"/>
+              <w:jc w:val="center"/>
               <w:rPr>
                 <w:b/>
                 <w:bCs/>
+                <w:sz w:val="32"/>
+                <w:szCs w:val="32"/>
               </w:rPr>
             </w:pPr>
             <w:r>
               <w:rPr>
                 <w:b/>
                 <w:bCs/>
+                <w:sz w:val="32"/>
+                <w:szCs w:val="32"/>
               </w:rPr>
               <w:t>Content Description</w:t>
             </w:r>
@@ -153,87 +156,57 @@
         </w:trPr>
         <w:tc>
           <w:tcPr>
-            <w:tcW w:w="601" w:type="dxa"/>
-            <w:tcBorders>
-              <w:top w:val="single" w:sz="12" w:space="0" w:color="auto"/>
-              <w:left w:val="single" w:sz="12" w:space="0" w:color="auto"/>
-              <w:bottom w:val="single" w:sz="12" w:space="0" w:color="auto"/>
-            </w:tcBorders>
-          </w:tcPr>
-          <w:p>
-            <w:pPr>
-              <w:bidi w:val="0"/>
-              <w:rPr>
-                <w:b/>
-                <w:bCs/>
-              </w:rPr>
-            </w:pPr>
-            <w:r>
-              <w:rPr>
-                <w:b/>
-                <w:bCs/>
-              </w:rPr>
+            <w:tcW w:w="780" w:type="dxa"/>
+          </w:tcPr>
+          <w:p>
+            <w:pPr>
+              <w:bidi w:val="0"/>
+              <w:jc w:val="center"/>
+            </w:pPr>
+            <w:r>
               <w:t>999</w:t>
             </w:r>
           </w:p>
         </w:tc>
         <w:tc>
           <w:tcPr>
-            <w:tcW w:w="2088" w:type="dxa"/>
-            <w:tcBorders>
-              <w:top w:val="single" w:sz="12" w:space="0" w:color="auto"/>
-              <w:bottom w:val="single" w:sz="12" w:space="0" w:color="auto"/>
-            </w:tcBorders>
-          </w:tcPr>
-          <w:p>
-            <w:pPr>
-              <w:bidi w:val="0"/>
-              <w:rPr>
-                <w:b/>
-                <w:bCs/>
-              </w:rPr>
-            </w:pPr>
-            <w:r>
-              <w:rPr>
-                <w:b/>
-                <w:bCs/>
-              </w:rPr>
-              <w:t>Client Server</w:t>
+            <w:tcW w:w="1909" w:type="dxa"/>
+          </w:tcPr>
+          <w:p>
+            <w:pPr>
+              <w:bidi w:val="0"/>
+              <w:jc w:val="center"/>
+            </w:pPr>
+            <w:r>
+              <w:t xml:space="preserve">Client </w:t>
+            </w:r>
+            <w:r>
+              <w:t xml:space="preserve">- </w:t>
+            </w:r>
+            <w:r>
+              <w:t>Server</w:t>
             </w:r>
           </w:p>
         </w:tc>
         <w:tc>
           <w:tcPr>
             <w:tcW w:w="2362" w:type="dxa"/>
-            <w:tcBorders>
-              <w:top w:val="single" w:sz="12" w:space="0" w:color="auto"/>
-              <w:bottom w:val="single" w:sz="12" w:space="0" w:color="auto"/>
-            </w:tcBorders>
-          </w:tcPr>
-          <w:p>
-            <w:pPr>
-              <w:bidi w:val="0"/>
-              <w:rPr>
-                <w:b/>
-                <w:bCs/>
-              </w:rPr>
-            </w:pPr>
-            <w:r>
-              <w:rPr>
-                <w:b/>
-                <w:bCs/>
-              </w:rPr>
+          </w:tcPr>
+          <w:p>
+            <w:pPr>
+              <w:bidi w:val="0"/>
+              <w:jc w:val="center"/>
+            </w:pPr>
+            <w:proofErr w:type="spellStart"/>
+            <w:r>
               <w:t>Disconect</w:t>
             </w:r>
+            <w:proofErr w:type="spellEnd"/>
           </w:p>
         </w:tc>
         <w:tc>
           <w:tcPr>
             <w:tcW w:w="2924" w:type="dxa"/>
-            <w:tcBorders>
-              <w:top w:val="single" w:sz="12" w:space="0" w:color="auto"/>
-              <w:bottom w:val="single" w:sz="12" w:space="0" w:color="auto"/>
-            </w:tcBorders>
           </w:tcPr>
           <w:p>
             <w:pPr>
@@ -241,28 +214,24 @@
                 <w:tab w:val="center" w:pos="1354"/>
               </w:tabs>
               <w:bidi w:val="0"/>
-              <w:rPr>
-                <w:b/>
-                <w:bCs/>
-              </w:rPr>
-            </w:pPr>
-            <w:r>
-              <w:rPr>
-                <w:b/>
-                <w:bCs/>
-              </w:rPr>
-              <w:t>WIP (need to be inmplemented in client side)</w:t>
+              <w:jc w:val="center"/>
+            </w:pPr>
+            <w:r>
+              <w:t xml:space="preserve">WIP (need to be </w:t>
+            </w:r>
+            <w:proofErr w:type="spellStart"/>
+            <w:r>
+              <w:t>inmplemented</w:t>
+            </w:r>
+            <w:proofErr w:type="spellEnd"/>
+            <w:r>
+              <w:t xml:space="preserve"> in client side)</w:t>
             </w:r>
           </w:p>
         </w:tc>
         <w:tc>
           <w:tcPr>
             <w:tcW w:w="2882" w:type="dxa"/>
-            <w:tcBorders>
-              <w:top w:val="single" w:sz="12" w:space="0" w:color="auto"/>
-              <w:bottom w:val="single" w:sz="12" w:space="0" w:color="auto"/>
-              <w:right w:val="single" w:sz="12" w:space="0" w:color="auto"/>
-            </w:tcBorders>
           </w:tcPr>
           <w:p>
             <w:pPr>
@@ -270,17 +239,99 @@
                 <w:tab w:val="center" w:pos="1333"/>
               </w:tabs>
               <w:bidi w:val="0"/>
-              <w:rPr>
-                <w:b/>
-                <w:bCs/>
-              </w:rPr>
-            </w:pPr>
-            <w:r>
-              <w:rPr>
-                <w:b/>
-                <w:bCs/>
-              </w:rPr>
-              <w:t>WIP (need to be inmplemented in client side)</w:t>
+              <w:jc w:val="center"/>
+            </w:pPr>
+            <w:r>
+              <w:t xml:space="preserve">WIP (need to be </w:t>
+            </w:r>
+            <w:proofErr w:type="spellStart"/>
+            <w:r>
+              <w:t>inmplemented</w:t>
+            </w:r>
+            <w:proofErr w:type="spellEnd"/>
+            <w:r>
+              <w:t xml:space="preserve"> in client side)</w:t>
+            </w:r>
+          </w:p>
+        </w:tc>
+      </w:tr>
+      <w:tr>
+        <w:trPr>
+          <w:trHeight w:val="416"/>
+        </w:trPr>
+        <w:tc>
+          <w:tcPr>
+            <w:tcW w:w="780" w:type="dxa"/>
+          </w:tcPr>
+          <w:p>
+            <w:pPr>
+              <w:bidi w:val="0"/>
+              <w:jc w:val="center"/>
+            </w:pPr>
+            <w:r>
+              <w:t>103</w:t>
+            </w:r>
+          </w:p>
+        </w:tc>
+        <w:tc>
+          <w:tcPr>
+            <w:tcW w:w="1909" w:type="dxa"/>
+          </w:tcPr>
+          <w:p>
+            <w:pPr>
+              <w:bidi w:val="0"/>
+              <w:jc w:val="center"/>
+            </w:pPr>
+            <w:r>
+              <w:t>Client - Server</w:t>
+            </w:r>
+          </w:p>
+        </w:tc>
+        <w:tc>
+          <w:tcPr>
+            <w:tcW w:w="2362" w:type="dxa"/>
+          </w:tcPr>
+          <w:p>
+            <w:pPr>
+              <w:bidi w:val="0"/>
+              <w:jc w:val="center"/>
+            </w:pPr>
+            <w:r>
+              <w:t>Get all Subscribers</w:t>
+            </w:r>
+          </w:p>
+        </w:tc>
+        <w:tc>
+          <w:tcPr>
+            <w:tcW w:w="2924" w:type="dxa"/>
+          </w:tcPr>
+          <w:p>
+            <w:pPr>
+              <w:tabs>
+                <w:tab w:val="center" w:pos="1354"/>
+              </w:tabs>
+              <w:bidi w:val="0"/>
+              <w:jc w:val="center"/>
+            </w:pPr>
+            <w:r>
+              <w:t>_</w:t>
+            </w:r>
+          </w:p>
+        </w:tc>
+        <w:tc>
+          <w:tcPr>
+            <w:tcW w:w="2882" w:type="dxa"/>
+          </w:tcPr>
+          <w:p>
+            <w:pPr>
+              <w:tabs>
+                <w:tab w:val="center" w:pos="1333"/>
+              </w:tabs>
+              <w:bidi w:val="0"/>
+              <w:jc w:val="center"/>
+            </w:pPr>
+            <w:r>
+              <w:t>-</w:t>
             </w:r>
           </w:p>
         </w:tc>
@@ -291,15 +342,12 @@
         </w:trPr>
         <w:tc>
           <w:tcPr>
-            <w:tcW w:w="601" w:type="dxa"/>
-            <w:tcBorders>
-              <w:top w:val="single" w:sz="12" w:space="0" w:color="auto"/>
-              <w:left w:val="single" w:sz="12" w:space="0" w:color="auto"/>
-            </w:tcBorders>
-          </w:tcPr>
-          <w:p>
-            <w:pPr>
-              <w:bidi w:val="0"/>
+            <w:tcW w:w="780" w:type="dxa"/>
+          </w:tcPr>
+          <w:p>
+            <w:pPr>
+              <w:bidi w:val="0"/>
+              <w:jc w:val="center"/>
             </w:pPr>
             <w:r>
               <w:t>201</w:t>
@@ -308,30 +356,38 @@
         </w:tc>
         <w:tc>
           <w:tcPr>
-            <w:tcW w:w="2088" w:type="dxa"/>
-            <w:tcBorders>
-              <w:top w:val="single" w:sz="12" w:space="0" w:color="auto"/>
-            </w:tcBorders>
-          </w:tcPr>
-          <w:p>
-            <w:pPr>
-              <w:bidi w:val="0"/>
-            </w:pPr>
-            <w:r>
-              <w:t>Client-Server</w:t>
+            <w:tcW w:w="1909" w:type="dxa"/>
+          </w:tcPr>
+          <w:p>
+            <w:pPr>
+              <w:bidi w:val="0"/>
+              <w:jc w:val="center"/>
+            </w:pPr>
+            <w:r>
+              <w:t>Client</w:t>
+            </w:r>
+            <w:r>
+              <w:t xml:space="preserve"> </w:t>
+            </w:r>
+            <w:r>
+              <w:t>-</w:t>
+            </w:r>
+            <w:r>
+              <w:t xml:space="preserve"> </w:t>
+            </w:r>
+            <w:r>
+              <w:t>Server</w:t>
             </w:r>
           </w:p>
         </w:tc>
         <w:tc>
           <w:tcPr>
             <w:tcW w:w="2362" w:type="dxa"/>
-            <w:tcBorders>
-              <w:top w:val="single" w:sz="12" w:space="0" w:color="auto"/>
-            </w:tcBorders>
-          </w:tcPr>
-          <w:p>
-            <w:pPr>
-              <w:bidi w:val="0"/>
+          </w:tcPr>
+          <w:p>
+            <w:pPr>
+              <w:bidi w:val="0"/>
+              <w:jc w:val="center"/>
             </w:pPr>
             <w:r>
               <w:t>Subscriber Login</w:t>
@@ -341,33 +397,41 @@
         <w:tc>
           <w:tcPr>
             <w:tcW w:w="2924" w:type="dxa"/>
-            <w:tcBorders>
-              <w:top w:val="single" w:sz="12" w:space="0" w:color="auto"/>
-            </w:tcBorders>
-          </w:tcPr>
-          <w:p>
-            <w:pPr>
-              <w:bidi w:val="0"/>
-            </w:pPr>
-            <w:r>
-              <w:t>[username(id),password]</w:t>
+          </w:tcPr>
+          <w:p>
+            <w:pPr>
+              <w:bidi w:val="0"/>
+              <w:jc w:val="center"/>
+            </w:pPr>
+            <w:r>
+              <w:t>[username(id</w:t>
+            </w:r>
+            <w:proofErr w:type="gramStart"/>
+            <w:r>
+              <w:t>),password</w:t>
+            </w:r>
+            <w:proofErr w:type="gramEnd"/>
+            <w:r>
+              <w:t>]</w:t>
             </w:r>
           </w:p>
         </w:tc>
         <w:tc>
           <w:tcPr>
             <w:tcW w:w="2882" w:type="dxa"/>
-            <w:tcBorders>
-              <w:top w:val="single" w:sz="12" w:space="0" w:color="auto"/>
-              <w:right w:val="single" w:sz="12" w:space="0" w:color="auto"/>
-            </w:tcBorders>
-          </w:tcPr>
-          <w:p>
-            <w:pPr>
-              <w:bidi w:val="0"/>
-            </w:pPr>
-            <w:r>
-              <w:t>ArrayList&lt;string&gt;</w:t>
+          </w:tcPr>
+          <w:p>
+            <w:pPr>
+              <w:bidi w:val="0"/>
+              <w:jc w:val="center"/>
+            </w:pPr>
+            <w:proofErr w:type="spellStart"/>
+            <w:r>
+              <w:t>ArrayList</w:t>
+            </w:r>
+            <w:proofErr w:type="spellEnd"/>
+            <w:r>
+              <w:t>&lt;string&gt;</w:t>
             </w:r>
           </w:p>
         </w:tc>
@@ -378,14 +442,12 @@
         </w:trPr>
         <w:tc>
           <w:tcPr>
-            <w:tcW w:w="601" w:type="dxa"/>
-            <w:tcBorders>
-              <w:left w:val="single" w:sz="12" w:space="0" w:color="auto"/>
-            </w:tcBorders>
-          </w:tcPr>
-          <w:p>
-            <w:pPr>
-              <w:bidi w:val="0"/>
+            <w:tcW w:w="780" w:type="dxa"/>
+          </w:tcPr>
+          <w:p>
+            <w:pPr>
+              <w:bidi w:val="0"/>
+              <w:jc w:val="center"/>
             </w:pPr>
             <w:r>
               <w:t>202</w:t>
@@ -394,14 +456,27 @@
         </w:tc>
         <w:tc>
           <w:tcPr>
-            <w:tcW w:w="2088" w:type="dxa"/>
-          </w:tcPr>
-          <w:p>
-            <w:pPr>
-              <w:bidi w:val="0"/>
-            </w:pPr>
-            <w:r>
-              <w:t>Server-Client</w:t>
+            <w:tcW w:w="1909" w:type="dxa"/>
+          </w:tcPr>
+          <w:p>
+            <w:pPr>
+              <w:bidi w:val="0"/>
+              <w:jc w:val="center"/>
+            </w:pPr>
+            <w:r>
+              <w:t>Server</w:t>
+            </w:r>
+            <w:r>
+              <w:t xml:space="preserve"> </w:t>
+            </w:r>
+            <w:r>
+              <w:t>-</w:t>
+            </w:r>
+            <w:r>
+              <w:t xml:space="preserve"> </w:t>
+            </w:r>
+            <w:r>
+              <w:t>Client</w:t>
             </w:r>
           </w:p>
         </w:tc>
@@ -412,6 +487,7 @@
           <w:p>
             <w:pPr>
               <w:bidi w:val="0"/>
+              <w:jc w:val="center"/>
             </w:pPr>
             <w:r>
               <w:t>Subscriber Login</w:t>
@@ -425,6 +501,7 @@
           <w:p>
             <w:pPr>
               <w:bidi w:val="0"/>
+              <w:jc w:val="center"/>
             </w:pPr>
             <w:r>
               <w:rPr>
@@ -444,6 +521,7 @@
           <w:p>
             <w:pPr>
               <w:bidi w:val="0"/>
+              <w:jc w:val="center"/>
               <w:rPr>
                 <w:rtl/>
               </w:rPr>
@@ -455,6 +533,7 @@
           <w:p>
             <w:pPr>
               <w:bidi w:val="0"/>
+              <w:jc w:val="center"/>
             </w:pPr>
             <w:r>
               <w:t>Fail:</w:t>
@@ -463,6 +542,7 @@
           <w:p>
             <w:pPr>
               <w:bidi w:val="0"/>
+              <w:jc w:val="center"/>
             </w:pPr>
             <w:r>
               <w:t>Null</w:t>
@@ -472,13 +552,11 @@
         <w:tc>
           <w:tcPr>
             <w:tcW w:w="2882" w:type="dxa"/>
-            <w:tcBorders>
-              <w:right w:val="single" w:sz="12" w:space="0" w:color="auto"/>
-            </w:tcBorders>
-          </w:tcPr>
-          <w:p>
-            <w:pPr>
-              <w:bidi w:val="0"/>
+          </w:tcPr>
+          <w:p>
+            <w:pPr>
+              <w:bidi w:val="0"/>
+              <w:jc w:val="center"/>
             </w:pPr>
             <w:r>
               <w:t>Subscriber class</w:t>
@@ -492,14 +570,12 @@
         </w:trPr>
         <w:tc>
           <w:tcPr>
-            <w:tcW w:w="601" w:type="dxa"/>
-            <w:tcBorders>
-              <w:left w:val="single" w:sz="12" w:space="0" w:color="auto"/>
-            </w:tcBorders>
-          </w:tcPr>
-          <w:p>
-            <w:pPr>
-              <w:bidi w:val="0"/>
+            <w:tcW w:w="780" w:type="dxa"/>
+          </w:tcPr>
+          <w:p>
+            <w:pPr>
+              <w:bidi w:val="0"/>
+              <w:jc w:val="center"/>
             </w:pPr>
             <w:r>
               <w:t>203</w:t>
@@ -508,14 +584,27 @@
         </w:tc>
         <w:tc>
           <w:tcPr>
-            <w:tcW w:w="2088" w:type="dxa"/>
-          </w:tcPr>
-          <w:p>
-            <w:pPr>
-              <w:bidi w:val="0"/>
-            </w:pPr>
-            <w:r>
-              <w:t>Client-Server</w:t>
+            <w:tcW w:w="1909" w:type="dxa"/>
+          </w:tcPr>
+          <w:p>
+            <w:pPr>
+              <w:bidi w:val="0"/>
+              <w:jc w:val="center"/>
+            </w:pPr>
+            <w:r>
+              <w:t>Client</w:t>
+            </w:r>
+            <w:r>
+              <w:t xml:space="preserve"> </w:t>
+            </w:r>
+            <w:r>
+              <w:t>-</w:t>
+            </w:r>
+            <w:r>
+              <w:t xml:space="preserve"> </w:t>
+            </w:r>
+            <w:r>
+              <w:t>Server</w:t>
             </w:r>
           </w:p>
         </w:tc>
@@ -526,6 +615,7 @@
           <w:p>
             <w:pPr>
               <w:bidi w:val="0"/>
+              <w:jc w:val="center"/>
             </w:pPr>
             <w:r>
               <w:t>Edit details</w:t>
@@ -539,6 +629,7 @@
           <w:p>
             <w:pPr>
               <w:bidi w:val="0"/>
+              <w:jc w:val="center"/>
             </w:pPr>
             <w:r>
               <w:t>New Subscriber details</w:t>
@@ -548,13 +639,11 @@
         <w:tc>
           <w:tcPr>
             <w:tcW w:w="2882" w:type="dxa"/>
-            <w:tcBorders>
-              <w:right w:val="single" w:sz="12" w:space="0" w:color="auto"/>
-            </w:tcBorders>
-          </w:tcPr>
-          <w:p>
-            <w:pPr>
-              <w:bidi w:val="0"/>
+          </w:tcPr>
+          <w:p>
+            <w:pPr>
+              <w:bidi w:val="0"/>
+              <w:jc w:val="center"/>
             </w:pPr>
             <w:r>
               <w:t>Subscriber class</w:t>
@@ -568,14 +657,12 @@
         </w:trPr>
         <w:tc>
           <w:tcPr>
-            <w:tcW w:w="601" w:type="dxa"/>
-            <w:tcBorders>
-              <w:left w:val="single" w:sz="12" w:space="0" w:color="auto"/>
-            </w:tcBorders>
-          </w:tcPr>
-          <w:p>
-            <w:pPr>
-              <w:bidi w:val="0"/>
+            <w:tcW w:w="780" w:type="dxa"/>
+          </w:tcPr>
+          <w:p>
+            <w:pPr>
+              <w:bidi w:val="0"/>
+              <w:jc w:val="center"/>
             </w:pPr>
             <w:r>
               <w:t>204</w:t>
@@ -584,14 +671,27 @@
         </w:tc>
         <w:tc>
           <w:tcPr>
-            <w:tcW w:w="2088" w:type="dxa"/>
-          </w:tcPr>
-          <w:p>
-            <w:pPr>
-              <w:bidi w:val="0"/>
-            </w:pPr>
-            <w:r>
-              <w:t>Server-Client</w:t>
+            <w:tcW w:w="1909" w:type="dxa"/>
+          </w:tcPr>
+          <w:p>
+            <w:pPr>
+              <w:bidi w:val="0"/>
+              <w:jc w:val="center"/>
+            </w:pPr>
+            <w:r>
+              <w:t>Server</w:t>
+            </w:r>
+            <w:r>
+              <w:t xml:space="preserve"> </w:t>
+            </w:r>
+            <w:r>
+              <w:t>-</w:t>
+            </w:r>
+            <w:r>
+              <w:t xml:space="preserve"> </w:t>
+            </w:r>
+            <w:r>
+              <w:t>Client</w:t>
             </w:r>
           </w:p>
         </w:tc>
@@ -602,6 +702,7 @@
           <w:p>
             <w:pPr>
               <w:bidi w:val="0"/>
+              <w:jc w:val="center"/>
             </w:pPr>
             <w:r>
               <w:t>Edit details</w:t>
@@ -615,6 +716,7 @@
           <w:p>
             <w:pPr>
               <w:bidi w:val="0"/>
+              <w:jc w:val="center"/>
             </w:pPr>
             <w:r>
               <w:rPr>
@@ -634,6 +736,7 @@
           <w:p>
             <w:pPr>
               <w:bidi w:val="0"/>
+              <w:jc w:val="center"/>
               <w:rPr>
                 <w:rtl/>
               </w:rPr>
@@ -645,6 +748,7 @@
           <w:p>
             <w:pPr>
               <w:bidi w:val="0"/>
+              <w:jc w:val="center"/>
             </w:pPr>
             <w:r>
               <w:t>Fail:</w:t>
@@ -653,6 +757,7 @@
           <w:p>
             <w:pPr>
               <w:bidi w:val="0"/>
+              <w:jc w:val="center"/>
             </w:pPr>
             <w:r>
               <w:t>Null</w:t>
@@ -662,13 +767,11 @@
         <w:tc>
           <w:tcPr>
             <w:tcW w:w="2882" w:type="dxa"/>
-            <w:tcBorders>
-              <w:right w:val="single" w:sz="12" w:space="0" w:color="auto"/>
-            </w:tcBorders>
-          </w:tcPr>
-          <w:p>
-            <w:pPr>
-              <w:bidi w:val="0"/>
+          </w:tcPr>
+          <w:p>
+            <w:pPr>
+              <w:bidi w:val="0"/>
+              <w:jc w:val="center"/>
             </w:pPr>
             <w:r>
               <w:t>Subscriber class</w:t>
@@ -682,14 +785,12 @@
         </w:trPr>
         <w:tc>
           <w:tcPr>
-            <w:tcW w:w="601" w:type="dxa"/>
-            <w:tcBorders>
-              <w:left w:val="single" w:sz="12" w:space="0" w:color="auto"/>
-            </w:tcBorders>
-          </w:tcPr>
-          <w:p>
-            <w:pPr>
-              <w:bidi w:val="0"/>
+            <w:tcW w:w="780" w:type="dxa"/>
+          </w:tcPr>
+          <w:p>
+            <w:pPr>
+              <w:bidi w:val="0"/>
+              <w:jc w:val="center"/>
             </w:pPr>
             <w:r>
               <w:t>205</w:t>
@@ -698,11 +799,12 @@
         </w:tc>
         <w:tc>
           <w:tcPr>
-            <w:tcW w:w="2088" w:type="dxa"/>
-          </w:tcPr>
-          <w:p>
-            <w:pPr>
-              <w:bidi w:val="0"/>
+            <w:tcW w:w="1909" w:type="dxa"/>
+          </w:tcPr>
+          <w:p>
+            <w:pPr>
+              <w:bidi w:val="0"/>
+              <w:jc w:val="center"/>
             </w:pPr>
           </w:p>
         </w:tc>
@@ -713,6 +815,7 @@
           <w:p>
             <w:pPr>
               <w:bidi w:val="0"/>
+              <w:jc w:val="center"/>
             </w:pPr>
           </w:p>
         </w:tc>
@@ -723,19 +826,18 @@
           <w:p>
             <w:pPr>
               <w:bidi w:val="0"/>
+              <w:jc w:val="center"/>
             </w:pPr>
           </w:p>
         </w:tc>
         <w:tc>
           <w:tcPr>
             <w:tcW w:w="2882" w:type="dxa"/>
-            <w:tcBorders>
-              <w:right w:val="single" w:sz="12" w:space="0" w:color="auto"/>
-            </w:tcBorders>
-          </w:tcPr>
-          <w:p>
-            <w:pPr>
-              <w:bidi w:val="0"/>
+          </w:tcPr>
+          <w:p>
+            <w:pPr>
+              <w:bidi w:val="0"/>
+              <w:jc w:val="center"/>
             </w:pPr>
           </w:p>
         </w:tc>
@@ -746,14 +848,12 @@
         </w:trPr>
         <w:tc>
           <w:tcPr>
-            <w:tcW w:w="601" w:type="dxa"/>
-            <w:tcBorders>
-              <w:left w:val="single" w:sz="12" w:space="0" w:color="auto"/>
-            </w:tcBorders>
-          </w:tcPr>
-          <w:p>
-            <w:pPr>
-              <w:bidi w:val="0"/>
+            <w:tcW w:w="780" w:type="dxa"/>
+          </w:tcPr>
+          <w:p>
+            <w:pPr>
+              <w:bidi w:val="0"/>
+              <w:jc w:val="center"/>
             </w:pPr>
             <w:r>
               <w:t>206</w:t>
@@ -762,11 +862,12 @@
         </w:tc>
         <w:tc>
           <w:tcPr>
-            <w:tcW w:w="2088" w:type="dxa"/>
-          </w:tcPr>
-          <w:p>
-            <w:pPr>
-              <w:bidi w:val="0"/>
+            <w:tcW w:w="1909" w:type="dxa"/>
+          </w:tcPr>
+          <w:p>
+            <w:pPr>
+              <w:bidi w:val="0"/>
+              <w:jc w:val="center"/>
             </w:pPr>
           </w:p>
         </w:tc>
@@ -777,6 +878,7 @@
           <w:p>
             <w:pPr>
               <w:bidi w:val="0"/>
+              <w:jc w:val="center"/>
             </w:pPr>
           </w:p>
         </w:tc>
@@ -787,19 +889,18 @@
           <w:p>
             <w:pPr>
               <w:bidi w:val="0"/>
+              <w:jc w:val="center"/>
             </w:pPr>
           </w:p>
         </w:tc>
         <w:tc>
           <w:tcPr>
             <w:tcW w:w="2882" w:type="dxa"/>
-            <w:tcBorders>
-              <w:right w:val="single" w:sz="12" w:space="0" w:color="auto"/>
-            </w:tcBorders>
-          </w:tcPr>
-          <w:p>
-            <w:pPr>
-              <w:bidi w:val="0"/>
+          </w:tcPr>
+          <w:p>
+            <w:pPr>
+              <w:bidi w:val="0"/>
+              <w:jc w:val="center"/>
             </w:pPr>
           </w:p>
         </w:tc>
@@ -810,24 +911,23 @@
         </w:trPr>
         <w:tc>
           <w:tcPr>
-            <w:tcW w:w="601" w:type="dxa"/>
-            <w:tcBorders>
-              <w:left w:val="single" w:sz="12" w:space="0" w:color="auto"/>
-            </w:tcBorders>
-          </w:tcPr>
-          <w:p>
-            <w:pPr>
-              <w:bidi w:val="0"/>
-            </w:pPr>
-          </w:p>
-        </w:tc>
-        <w:tc>
-          <w:tcPr>
-            <w:tcW w:w="2088" w:type="dxa"/>
-          </w:tcPr>
-          <w:p>
-            <w:pPr>
-              <w:bidi w:val="0"/>
+            <w:tcW w:w="780" w:type="dxa"/>
+          </w:tcPr>
+          <w:p>
+            <w:pPr>
+              <w:bidi w:val="0"/>
+              <w:jc w:val="center"/>
+            </w:pPr>
+          </w:p>
+        </w:tc>
+        <w:tc>
+          <w:tcPr>
+            <w:tcW w:w="1909" w:type="dxa"/>
+          </w:tcPr>
+          <w:p>
+            <w:pPr>
+              <w:bidi w:val="0"/>
+              <w:jc w:val="center"/>
             </w:pPr>
           </w:p>
         </w:tc>
@@ -838,6 +938,7 @@
           <w:p>
             <w:pPr>
               <w:bidi w:val="0"/>
+              <w:jc w:val="center"/>
             </w:pPr>
           </w:p>
         </w:tc>
@@ -848,19 +949,18 @@
           <w:p>
             <w:pPr>
               <w:bidi w:val="0"/>
+              <w:jc w:val="center"/>
             </w:pPr>
           </w:p>
         </w:tc>
         <w:tc>
           <w:tcPr>
             <w:tcW w:w="2882" w:type="dxa"/>
-            <w:tcBorders>
-              <w:right w:val="single" w:sz="12" w:space="0" w:color="auto"/>
-            </w:tcBorders>
-          </w:tcPr>
-          <w:p>
-            <w:pPr>
-              <w:bidi w:val="0"/>
+          </w:tcPr>
+          <w:p>
+            <w:pPr>
+              <w:bidi w:val="0"/>
+              <w:jc w:val="center"/>
             </w:pPr>
           </w:p>
         </w:tc>
@@ -869,6 +969,7 @@
     <w:p>
       <w:pPr>
         <w:bidi w:val="0"/>
+        <w:jc w:val="center"/>
       </w:pPr>
     </w:p>
     <w:sectPr>

</xml_diff>

<commit_message>
UpDated System Message Codes and Info Sent
</commit_message>
<xml_diff>
--- a/Prototype/System Message Codes and Info Sent.docx
+++ b/Prototype/System Message Codes and Info Sent.docx
@@ -217,15 +217,7 @@
               <w:jc w:val="center"/>
             </w:pPr>
             <w:r>
-              <w:t xml:space="preserve">WIP (need to be </w:t>
-            </w:r>
-            <w:proofErr w:type="spellStart"/>
-            <w:r>
-              <w:t>inmplemented</w:t>
-            </w:r>
-            <w:proofErr w:type="spellEnd"/>
-            <w:r>
-              <w:t xml:space="preserve"> in client side)</w:t>
+              <w:t>-</w:t>
             </w:r>
           </w:p>
         </w:tc>
@@ -242,15 +234,7 @@
               <w:jc w:val="center"/>
             </w:pPr>
             <w:r>
-              <w:t xml:space="preserve">WIP (need to be </w:t>
-            </w:r>
-            <w:proofErr w:type="spellStart"/>
-            <w:r>
-              <w:t>inmplemented</w:t>
-            </w:r>
-            <w:proofErr w:type="spellEnd"/>
-            <w:r>
-              <w:t xml:space="preserve"> in client side)</w:t>
+              <w:t>-</w:t>
             </w:r>
           </w:p>
         </w:tc>
@@ -502,9 +486,17 @@
             <w:pPr>
               <w:bidi w:val="0"/>
               <w:jc w:val="center"/>
-            </w:pPr>
-            <w:r>
               <w:rPr>
+                <w:b/>
+                <w:bCs/>
+                <w:u w:val="single"/>
+              </w:rPr>
+            </w:pPr>
+            <w:r>
+              <w:rPr>
+                <w:b/>
+                <w:bCs/>
+                <w:u w:val="single"/>
                 <w:lang w:val="en"/>
               </w:rPr>
               <w:t>Success</w:t>
@@ -512,6 +504,9 @@
             <w:r>
               <w:rPr>
                 <w:rFonts w:hint="cs"/>
+                <w:b/>
+                <w:bCs/>
+                <w:u w:val="single"/>
                 <w:rtl/>
                 <w:lang w:val="en"/>
               </w:rPr>
@@ -534,8 +529,18 @@
             <w:pPr>
               <w:bidi w:val="0"/>
               <w:jc w:val="center"/>
-            </w:pPr>
-            <w:r>
+              <w:rPr>
+                <w:b/>
+                <w:bCs/>
+                <w:u w:val="single"/>
+              </w:rPr>
+            </w:pPr>
+            <w:r>
+              <w:rPr>
+                <w:b/>
+                <w:bCs/>
+                <w:u w:val="single"/>
+              </w:rPr>
               <w:t>Fail:</w:t>
             </w:r>
           </w:p>
@@ -717,9 +722,17 @@
             <w:pPr>
               <w:bidi w:val="0"/>
               <w:jc w:val="center"/>
-            </w:pPr>
-            <w:r>
               <w:rPr>
+                <w:b/>
+                <w:bCs/>
+                <w:u w:val="single"/>
+              </w:rPr>
+            </w:pPr>
+            <w:r>
+              <w:rPr>
+                <w:b/>
+                <w:bCs/>
+                <w:u w:val="single"/>
                 <w:lang w:val="en"/>
               </w:rPr>
               <w:t>Success</w:t>
@@ -727,6 +740,9 @@
             <w:r>
               <w:rPr>
                 <w:rFonts w:hint="cs"/>
+                <w:b/>
+                <w:bCs/>
+                <w:u w:val="single"/>
                 <w:rtl/>
                 <w:lang w:val="en"/>
               </w:rPr>
@@ -749,8 +765,18 @@
             <w:pPr>
               <w:bidi w:val="0"/>
               <w:jc w:val="center"/>
-            </w:pPr>
-            <w:r>
+              <w:rPr>
+                <w:b/>
+                <w:bCs/>
+                <w:u w:val="single"/>
+              </w:rPr>
+            </w:pPr>
+            <w:r>
+              <w:rPr>
+                <w:b/>
+                <w:bCs/>
+                <w:u w:val="single"/>
+              </w:rPr>
               <w:t>Fail:</w:t>
             </w:r>
           </w:p>

</xml_diff>